<commit_message>
COMMIT CHANGE USE CASE GLOB
</commit_message>
<xml_diff>
--- a/UML-SCHEMAS/GLOBAL/CAS D'UTILISATION GLOBAL/USECASEGLOBAL.docx
+++ b/UML-SCHEMAS/GLOBAL/CAS D'UTILISATION GLOBAL/USECASEGLOBAL.docx
@@ -9,18 +9,18 @@
           <w:lang w:eastAsia="fr-FR"/>
         </w:rPr>
         <w:drawing>
-          <wp:anchor distT="0" distB="0" distL="114300" distR="114300" simplePos="0" relativeHeight="251659264" behindDoc="1" locked="0" layoutInCell="1" allowOverlap="1" wp14:anchorId="735BF2DB" wp14:editId="2980A549">
+          <wp:anchor distT="0" distB="0" distL="114300" distR="114300" simplePos="0" relativeHeight="251658240" behindDoc="1" locked="0" layoutInCell="1" allowOverlap="1" wp14:anchorId="53EAF330" wp14:editId="77804CF5">
             <wp:simplePos x="0" y="0"/>
-            <wp:positionH relativeFrom="column">
-              <wp:posOffset>1071245</wp:posOffset>
+            <wp:positionH relativeFrom="margin">
+              <wp:align>left</wp:align>
             </wp:positionH>
             <wp:positionV relativeFrom="paragraph">
-              <wp:posOffset>-1414780</wp:posOffset>
+              <wp:posOffset>-1416044</wp:posOffset>
             </wp:positionV>
-            <wp:extent cx="6858000" cy="8496300"/>
-            <wp:effectExtent l="0" t="0" r="0" b="0"/>
+            <wp:extent cx="6846944" cy="8580182"/>
+            <wp:effectExtent l="0" t="9525" r="1905" b="1905"/>
             <wp:wrapNone/>
-            <wp:docPr id="2" name="Image 2" descr="C:\Users\BOURY Aurélien\Documents\GitHub\TheatreDMX\UML-SCHEMAS\GLOBAL\CAS D'UTILISATION GLOBAL.PNG"/>
+            <wp:docPr id="1" name="Image 1" descr="C:\Users\BOURY Aurélien\Documents\GitHub\TheatreDMX\UML-SCHEMAS\GLOBAL\CAS D'UTILISATION GLOBAL\CAS D'UTILISATION GLOBAL.PNG"/>
             <wp:cNvGraphicFramePr>
               <a:graphicFrameLocks xmlns:a="http://schemas.openxmlformats.org/drawingml/2006/main" noChangeAspect="1"/>
             </wp:cNvGraphicFramePr>
@@ -28,7 +28,7 @@
               <a:graphicData uri="http://schemas.openxmlformats.org/drawingml/2006/picture">
                 <pic:pic xmlns:pic="http://schemas.openxmlformats.org/drawingml/2006/picture">
                   <pic:nvPicPr>
-                    <pic:cNvPr id="0" name="Picture 1" descr="C:\Users\BOURY Aurélien\Documents\GitHub\TheatreDMX\UML-SCHEMAS\GLOBAL\CAS D'UTILISATION GLOBAL.PNG"/>
+                    <pic:cNvPr id="0" name="Picture 1" descr="C:\Users\BOURY Aurélien\Documents\GitHub\TheatreDMX\UML-SCHEMAS\GLOBAL\CAS D'UTILISATION GLOBAL\CAS D'UTILISATION GLOBAL.PNG"/>
                     <pic:cNvPicPr>
                       <a:picLocks noChangeAspect="1" noChangeArrowheads="1"/>
                     </pic:cNvPicPr>
@@ -49,7 +49,7 @@
                   <pic:spPr bwMode="auto">
                     <a:xfrm rot="5400000">
                       <a:off x="0" y="0"/>
-                      <a:ext cx="6858000" cy="8496300"/>
+                      <a:ext cx="6846944" cy="8580182"/>
                     </a:xfrm>
                     <a:prstGeom prst="rect">
                       <a:avLst/>
@@ -87,7 +87,10 @@
     <w:p/>
     <w:p/>
     <w:p/>
-    <w:p/>
+    <w:p>
+      <w:bookmarkStart w:id="0" w:name="_GoBack"/>
+      <w:bookmarkEnd w:id="0"/>
+    </w:p>
     <w:p/>
     <w:p/>
     <w:p/>
@@ -166,10 +169,7 @@
         <w:t>Permettre à l’utilisateur de paramétrer les équipements avec une console matérielle :</w:t>
       </w:r>
     </w:p>
-    <w:p>
-      <w:bookmarkStart w:id="0" w:name="_GoBack"/>
-      <w:bookmarkEnd w:id="0"/>
-    </w:p>
+    <w:p/>
     <w:p/>
     <w:p>
       <w:r>

</xml_diff>